<commit_message>
Updated Executive summary file
</commit_message>
<xml_diff>
--- a/EXECUTIVE SUMMARY2.docx
+++ b/EXECUTIVE SUMMARY2.docx
@@ -22,8 +22,6 @@
         </w:rPr>
         <w:t>EXECUTIVE SUMMARY</w:t>
       </w:r>
-      <w:bookmarkStart w:id="0" w:name="_GoBack"/>
-      <w:bookmarkEnd w:id="0"/>
     </w:p>
     <w:p>
       <w:pPr>
@@ -92,25 +90,43 @@
           <w:sz w:val="24"/>
           <w:szCs w:val="24"/>
         </w:rPr>
-        <w:t xml:space="preserve">Data from NCDC Covid-19 official website. I was able to get this data by scraping it from NCDC’s website using Python’s </w:t>
-      </w:r>
-      <w:r>
-        <w:rPr>
-          <w:rFonts w:ascii="Times New Roman" w:hAnsi="Times New Roman" w:eastAsia="Times New Roman" w:cs="Times New Roman"/>
-          <w:i/>
-          <w:iCs/>
-          <w:sz w:val="24"/>
-          <w:szCs w:val="24"/>
-        </w:rPr>
-        <w:t>Beautiful Soup</w:t>
-      </w:r>
-      <w:r>
-        <w:rPr>
-          <w:rFonts w:ascii="Times New Roman" w:hAnsi="Times New Roman" w:eastAsia="Times New Roman" w:cs="Times New Roman"/>
-          <w:sz w:val="24"/>
-          <w:szCs w:val="24"/>
-        </w:rPr>
-        <w:t>. Features in this data include: Number of cases confirmed in the laboratory and on admission, Number of discharged patients and Number of patients who died.</w:t>
+        <w:t>Data from NCDC Covid-19 official website. I was able to get this data using P</w:t>
+      </w:r>
+      <w:r>
+        <w:rPr>
+          <w:rFonts w:hint="default" w:ascii="Times New Roman" w:hAnsi="Times New Roman" w:eastAsia="Times New Roman" w:cs="Times New Roman"/>
+          <w:sz w:val="24"/>
+          <w:szCs w:val="24"/>
+          <w:lang w:val="en-US"/>
+        </w:rPr>
+        <w:t>anda</w:t>
+      </w:r>
+      <w:r>
+        <w:rPr>
+          <w:rFonts w:ascii="Times New Roman" w:hAnsi="Times New Roman" w:eastAsia="Times New Roman" w:cs="Times New Roman"/>
+          <w:sz w:val="24"/>
+          <w:szCs w:val="24"/>
+        </w:rPr>
+        <w:t>’s</w:t>
+      </w:r>
+      <w:r>
+        <w:rPr>
+          <w:rFonts w:hint="default" w:ascii="Times New Roman" w:hAnsi="Times New Roman" w:eastAsia="Times New Roman" w:cs="Times New Roman"/>
+          <w:sz w:val="24"/>
+          <w:szCs w:val="24"/>
+          <w:lang w:val="en-US"/>
+        </w:rPr>
+        <w:t xml:space="preserve"> read_html method.</w:t>
+      </w:r>
+      <w:bookmarkStart w:id="0" w:name="_GoBack"/>
+      <w:bookmarkEnd w:id="0"/>
+      <w:r>
+        <w:rPr>
+          <w:rFonts w:ascii="Times New Roman" w:hAnsi="Times New Roman" w:eastAsia="Times New Roman" w:cs="Times New Roman"/>
+          <w:sz w:val="24"/>
+          <w:szCs w:val="24"/>
+        </w:rPr>
+        <w:t xml:space="preserve"> Features in this data include: Number of cases confirmed in the laboratory and on admission, Number of discharged patients and Number of patients who died.</w:t>
       </w:r>
     </w:p>
     <w:p>
@@ -343,6 +359,7 @@
     <w:p>
       <w:pPr>
         <w:numPr>
+          <w:ilvl w:val="0"/>
           <w:numId w:val="0"/>
         </w:numPr>
         <w:spacing w:before="100" w:beforeAutospacing="1" w:after="100" w:afterAutospacing="1" w:line="240" w:lineRule="auto"/>
@@ -358,6 +375,7 @@
     <w:p>
       <w:pPr>
         <w:numPr>
+          <w:ilvl w:val="0"/>
           <w:numId w:val="0"/>
         </w:numPr>
         <w:spacing w:before="100" w:beforeAutospacing="1" w:after="100" w:afterAutospacing="1" w:line="240" w:lineRule="auto"/>
@@ -383,6 +401,7 @@
     <w:p>
       <w:pPr>
         <w:numPr>
+          <w:ilvl w:val="0"/>
           <w:numId w:val="0"/>
         </w:numPr>
         <w:spacing w:before="100" w:beforeAutospacing="1" w:after="100" w:afterAutospacing="1" w:line="240" w:lineRule="auto"/>
@@ -814,7 +833,7 @@
     <w:lsdException w:unhideWhenUsed="0" w:uiPriority="0" w:semiHidden="0" w:name="HTML Sample"/>
     <w:lsdException w:unhideWhenUsed="0" w:uiPriority="0" w:semiHidden="0" w:name="HTML Typewriter"/>
     <w:lsdException w:unhideWhenUsed="0" w:uiPriority="0" w:semiHidden="0" w:name="HTML Variable"/>
-    <w:lsdException w:unhideWhenUsed="0" w:uiPriority="0" w:name="Normal Table"/>
+    <w:lsdException w:qFormat="1" w:unhideWhenUsed="0" w:uiPriority="0" w:name="Normal Table"/>
     <w:lsdException w:unhideWhenUsed="0" w:uiPriority="0" w:semiHidden="0" w:name="annotation subject"/>
     <w:lsdException w:unhideWhenUsed="0" w:uiPriority="0" w:semiHidden="0" w:name="Table Simple 1"/>
     <w:lsdException w:unhideWhenUsed="0" w:uiPriority="0" w:semiHidden="0" w:name="Table Simple 2"/>
@@ -978,6 +997,7 @@
   <w:style w:type="table" w:default="1" w:styleId="3">
     <w:name w:val="Normal Table"/>
     <w:semiHidden/>
+    <w:qFormat/>
     <w:uiPriority w:val="0"/>
     <w:tblPr>
       <w:tblCellMar>

</xml_diff>